<commit_message>
binding update, 裝飾器 v2
</commit_message>
<xml_diff>
--- a/doc/Angular/樣板語法_之後看完補上.docx
+++ b/doc/Angular/樣板語法_之後看完補上.docx
@@ -12,30 +12,20 @@
         </w:r>
       </w:hyperlink>
     </w:p>
-    <w:bookmarkStart w:id="0" w:name="_GoBack"/>
-    <w:bookmarkEnd w:id="0"/>
     <w:p>
-      <w:r>
-        <w:fldChar w:fldCharType="begin"/>
-      </w:r>
-      <w:r>
-        <w:instrText xml:space="preserve"> HYPERLINK "https://angular.tw/guide/template-syntax" </w:instrText>
-      </w:r>
-      <w:r>
-        <w:fldChar w:fldCharType="separate"/>
-      </w:r>
-      <w:r>
-        <w:rPr>
-          <w:rStyle w:val="a7"/>
-        </w:rPr>
-        <w:t>https://angular.tw/guide/template-syntax</w:t>
-      </w:r>
-      <w:r>
-        <w:rPr>
-          <w:rStyle w:val="a7"/>
-        </w:rPr>
-        <w:fldChar w:fldCharType="end"/>
-      </w:r>
+      <w:pPr>
+        <w:rPr>
+          <w:rFonts w:hint="eastAsia"/>
+        </w:rPr>
+      </w:pPr>
+      <w:hyperlink r:id="rId7" w:history="1">
+        <w:r>
+          <w:rPr>
+            <w:rStyle w:val="a7"/>
+          </w:rPr>
+          <w:t>https://angular.tw/guide/template-syntax</w:t>
+        </w:r>
+      </w:hyperlink>
     </w:p>
     <w:p>
       <w:pPr>
@@ -50,6 +40,91 @@
         </w:rPr>
         <w:t>待補</w:t>
       </w:r>
+    </w:p>
+    <w:p>
+      <w:pPr>
+        <w:rPr>
+          <w:rFonts w:hint="eastAsia"/>
+          <w:color w:val="FF0000"/>
+        </w:rPr>
+      </w:pPr>
+      <w:r>
+        <w:rPr>
+          <w:rFonts w:hint="eastAsia"/>
+          <w:color w:val="FF0000"/>
+        </w:rPr>
+        <w:t>樣板表示式</w:t>
+      </w:r>
+      <w:r>
+        <w:rPr>
+          <w:rFonts w:hint="eastAsia"/>
+          <w:color w:val="FF0000"/>
+        </w:rPr>
+        <w:t>，</w:t>
+      </w:r>
+      <w:r>
+        <w:rPr>
+          <w:rFonts w:hint="eastAsia"/>
+          <w:color w:val="FF0000"/>
+        </w:rPr>
+        <w:t>不能使用全域命名空間中的任何東西</w:t>
+      </w:r>
+      <w:r>
+        <w:rPr>
+          <w:rFonts w:hint="eastAsia"/>
+          <w:color w:val="FF0000"/>
+        </w:rPr>
+        <w:t>(e</w:t>
+      </w:r>
+      <w:r>
+        <w:rPr>
+          <w:color w:val="FF0000"/>
+        </w:rPr>
+        <w:t>x:window,document,console.log(),Math.max())</w:t>
+      </w:r>
+      <w:r>
+        <w:rPr>
+          <w:rFonts w:hint="eastAsia"/>
+          <w:color w:val="FF0000"/>
+        </w:rPr>
+        <w:t>，</w:t>
+      </w:r>
+      <w:r>
+        <w:rPr>
+          <w:rFonts w:hint="eastAsia"/>
+          <w:color w:val="FF0000"/>
+        </w:rPr>
+        <w:t>除了</w:t>
+      </w:r>
+      <w:r>
+        <w:rPr>
+          <w:rFonts w:hint="eastAsia"/>
+          <w:color w:val="FF0000"/>
+        </w:rPr>
+        <w:t>u</w:t>
+      </w:r>
+      <w:r>
+        <w:rPr>
+          <w:color w:val="FF0000"/>
+        </w:rPr>
+        <w:t>ndefined</w:t>
+      </w:r>
+      <w:r>
+        <w:rPr>
+          <w:rFonts w:hint="eastAsia"/>
+          <w:color w:val="FF0000"/>
+        </w:rPr>
+        <w:t>,</w:t>
+      </w:r>
+      <w:r>
+        <w:rPr>
+          <w:rFonts w:hint="eastAsia"/>
+          <w:color w:val="FF0000"/>
+        </w:rPr>
+        <w:t>只能用上下文成員</w:t>
+      </w:r>
+      <w:bookmarkStart w:id="0" w:name="_GoBack"/>
+      <w:bookmarkEnd w:id="0"/>
     </w:p>
     <w:sectPr>
       <w:pgSz w:w="11906" w:h="16838"/>

</xml_diff>